<commit_message>
81 de 284 completados
</commit_message>
<xml_diff>
--- a/05.03. La data de la factura.docx
+++ b/05.03. La data de la factura.docx
@@ -132,7 +132,21 @@
           <w:noProof/>
           <w:lang w:val="es-PE"/>
         </w:rPr>
-        <w:t>Paso 6: Creación de la estructura de datos</w:t>
+        <w:t xml:space="preserve">Paso 6: </w:t>
+      </w:r>
+      <w:r>
+        <w:rPr>
+          <w:noProof/>
+          <w:lang w:val="es-PE"/>
+        </w:rPr>
+        <w:t>Crear</w:t>
+      </w:r>
+      <w:r>
+        <w:rPr>
+          <w:noProof/>
+          <w:lang w:val="es-PE"/>
+        </w:rPr>
+        <w:t xml:space="preserve"> la estructura de datos</w:t>
       </w:r>
     </w:p>
     <w:p>
@@ -429,7 +443,21 @@
           <w:lang w:val="es-PE"/>
         </w:rPr>
         <w:lastRenderedPageBreak/>
-        <w:t>Paso 7: Definición de la estructura de datos de la factura</w:t>
+        <w:t xml:space="preserve">Paso 7: </w:t>
+      </w:r>
+      <w:r>
+        <w:rPr>
+          <w:noProof/>
+          <w:lang w:val="es-PE"/>
+        </w:rPr>
+        <w:t>Definir</w:t>
+      </w:r>
+      <w:r>
+        <w:rPr>
+          <w:noProof/>
+          <w:lang w:val="es-PE"/>
+        </w:rPr>
+        <w:t xml:space="preserve"> la estructura de datos de la factura</w:t>
       </w:r>
     </w:p>
     <w:p>

</xml_diff>